<commit_message>
note added in regards of inventory time
</commit_message>
<xml_diff>
--- a/SWIFT_TLC_QuickStart.docx
+++ b/SWIFT_TLC_QuickStart.docx
@@ -701,12 +701,7 @@
         <w:t xml:space="preserve"> (like Auditing, Replication)</w:t>
       </w:r>
       <w:r>
-        <w:t xml:space="preserve"> are fully supported by</w:t>
-      </w:r>
-      <w:bookmarkStart w:id="2" w:name="_GoBack"/>
-      <w:bookmarkEnd w:id="2"/>
-      <w:r>
-        <w:t xml:space="preserve"> this TLC software.</w:t>
+        <w:t xml:space="preserve"> are fully supported by this TLC software.</w:t>
       </w:r>
     </w:p>
     <w:p>
@@ -1092,11 +1087,11 @@
       <w:pPr>
         <w:pStyle w:val="berschrift1"/>
       </w:pPr>
-      <w:bookmarkStart w:id="3" w:name="_Toc417046389"/>
+      <w:bookmarkStart w:id="2" w:name="_Toc417046389"/>
       <w:r>
         <w:t>Setup preparation</w:t>
       </w:r>
-      <w:bookmarkEnd w:id="3"/>
+      <w:bookmarkEnd w:id="2"/>
     </w:p>
     <w:p>
       <w:pPr>
@@ -1784,7 +1779,7 @@
       <w:pPr>
         <w:pStyle w:val="berschrift1"/>
       </w:pPr>
-      <w:bookmarkStart w:id="4" w:name="_Toc417046390"/>
+      <w:bookmarkStart w:id="3" w:name="_Toc417046390"/>
       <w:r>
         <w:t xml:space="preserve">All in one SWIFT TLC single </w:t>
       </w:r>
@@ -1794,7 +1789,7 @@
       <w:r>
         <w:t xml:space="preserve"> setup</w:t>
       </w:r>
-      <w:bookmarkEnd w:id="4"/>
+      <w:bookmarkEnd w:id="3"/>
     </w:p>
     <w:p/>
     <w:p>
@@ -3604,6 +3599,9 @@
         </w:numPr>
       </w:pPr>
       <w:r>
+        <w:t xml:space="preserve">Optionally: </w:t>
+      </w:r>
+      <w:r>
         <w:t xml:space="preserve">Wait approximately </w:t>
       </w:r>
       <w:r>
@@ -3624,7 +3622,25 @@
       </w:r>
       <w:proofErr w:type="spellEnd"/>
       <w:r>
-        <w:t>: which indicates that one tape is currently used by the TLC software (size numbers will differ).</w:t>
+        <w:t>: which indicates that one tape is currently used by the TLC software (size will differ).</w:t>
+      </w:r>
+      <w:r>
+        <w:t xml:space="preserve"> The tape inventory process needs to be finished before the first objects get written to tape. Each tape gets formatted with LTFS so you should consider 5min for each tape. </w:t>
+      </w:r>
+      <w:r>
+        <w:t>This means</w:t>
+      </w:r>
+      <w:r>
+        <w:t xml:space="preserve"> if you have 10 tape</w:t>
+      </w:r>
+      <w:r>
+        <w:t>s</w:t>
+      </w:r>
+      <w:r>
+        <w:t xml:space="preserve"> the inventory take approx. 50min and you need to wait 50mins before you can check if the objects got written to tape</w:t>
+      </w:r>
+      <w:r>
+        <w:t>.</w:t>
       </w:r>
     </w:p>
     <w:p>
@@ -3706,7 +3722,12 @@
         </w:numPr>
       </w:pPr>
       <w:r>
-        <w:t>As a next test you</w:t>
+        <w:t>As a next test yo</w:t>
+      </w:r>
+      <w:bookmarkStart w:id="4" w:name="_GoBack"/>
+      <w:bookmarkEnd w:id="4"/>
+      <w:r>
+        <w:t>u</w:t>
       </w:r>
       <w:r>
         <w:t xml:space="preserve"> should</w:t>
@@ -4104,6 +4125,7 @@
         <w:ind w:left="1440"/>
       </w:pPr>
       <w:r>
+        <w:lastRenderedPageBreak/>
         <w:t>Input 'C' to cancel the installation</w:t>
       </w:r>
       <w:proofErr w:type="gramStart"/>
@@ -4196,7 +4218,6 @@
         <w:t xml:space="preserve">the Python </w:t>
       </w:r>
       <w:r>
-        <w:lastRenderedPageBreak/>
         <w:t xml:space="preserve">SWIFT </w:t>
       </w:r>
       <w:r>
@@ -4697,6 +4718,7 @@
         </w:numPr>
       </w:pPr>
       <w:r>
+        <w:lastRenderedPageBreak/>
         <w:t xml:space="preserve">does not install any </w:t>
       </w:r>
       <w:r>
@@ -4718,7 +4740,6 @@
         </w:numPr>
       </w:pPr>
       <w:r>
-        <w:lastRenderedPageBreak/>
         <w:t xml:space="preserve">if user wants to add </w:t>
       </w:r>
       <w:r>
@@ -7302,7 +7323,7 @@
 </file>
 
 <file path=customXml/itemProps1.xml><?xml version="1.0" encoding="utf-8"?>
-<ds:datastoreItem xmlns:ds="http://schemas.openxmlformats.org/officeDocument/2006/customXml" ds:itemID="{3FD11847-F83C-45DF-BC7F-6D3382E9899F}">
+<ds:datastoreItem xmlns:ds="http://schemas.openxmlformats.org/officeDocument/2006/customXml" ds:itemID="{ACC6C37D-D403-42B1-B767-67A79A70211E}">
   <ds:schemaRefs>
     <ds:schemaRef ds:uri="http://schemas.openxmlformats.org/officeDocument/2006/bibliography"/>
   </ds:schemaRefs>

</xml_diff>